<commit_message>
Final changes(probably?) check it tommorow with all the problems.
</commit_message>
<xml_diff>
--- a/1ηΕργΑυτόματα.docx
+++ b/1ηΕργΑυτόματα.docx
@@ -40,15 +40,7 @@
         <w:rPr>
           <w:lang w:val="el-GR"/>
         </w:rPr>
-        <w:t>Ενδ</w:t>
-      </w:r>
-      <w:bookmarkStart w:id="0" w:name="_GoBack"/>
-      <w:bookmarkEnd w:id="0"/>
-      <w:r>
-        <w:rPr>
-          <w:lang w:val="el-GR"/>
-        </w:rPr>
-        <w:t xml:space="preserve">εικτικά </w:t>
+        <w:t xml:space="preserve">Ενδεικτικά </w:t>
       </w:r>
       <w:r>
         <w:t>screenshots</w:t>
@@ -73,56 +65,49 @@
           <w:ilvl w:val="0"/>
           <w:numId w:val="1"/>
         </w:numPr>
-        <w:rPr>
-          <w:sz w:val="20"/>
+        <w:jc w:val="both"/>
+        <w:rPr>
           <w:lang w:val="el-GR"/>
         </w:rPr>
       </w:pPr>
       <w:r>
         <w:rPr>
-          <w:sz w:val="20"/>
           <w:lang w:val="el-GR"/>
         </w:rPr>
         <w:t>Ντενερμινιστικο αυτόματο (</w:t>
       </w:r>
       <w:r>
-        <w:rPr>
-          <w:sz w:val="20"/>
-        </w:rPr>
         <w:t>DFA</w:t>
       </w:r>
       <w:r>
         <w:rPr>
-          <w:sz w:val="20"/>
           <w:lang w:val="el-GR"/>
         </w:rPr>
         <w:t xml:space="preserve">) . Με το </w:t>
       </w:r>
       <w:r>
-        <w:rPr>
-          <w:sz w:val="20"/>
-        </w:rPr>
         <w:t>a</w:t>
       </w:r>
       <w:r>
         <w:rPr>
-          <w:sz w:val="20"/>
           <w:lang w:val="el-GR"/>
         </w:rPr>
         <w:t xml:space="preserve"> πάμε από την κατάσταση 1 στην 2 και με το </w:t>
       </w:r>
       <w:r>
-        <w:rPr>
-          <w:sz w:val="20"/>
-        </w:rPr>
         <w:t>b</w:t>
       </w:r>
       <w:r>
         <w:rPr>
-          <w:sz w:val="20"/>
-          <w:lang w:val="el-GR"/>
-        </w:rPr>
-        <w:t xml:space="preserve"> από την 2 στην 1.</w:t>
+          <w:lang w:val="el-GR"/>
+        </w:rPr>
+        <w:t xml:space="preserve"> </w:t>
+      </w:r>
+      <w:r>
+        <w:rPr>
+          <w:lang w:val="el-GR"/>
+        </w:rPr>
+        <w:t>από την 2 στην 1.</w:t>
       </w:r>
     </w:p>
     <w:p>
@@ -242,6 +227,7 @@
           <w:ilvl w:val="0"/>
           <w:numId w:val="1"/>
         </w:numPr>
+        <w:jc w:val="both"/>
         <w:rPr>
           <w:lang w:val="el-GR"/>
         </w:rPr>
@@ -283,6 +269,7 @@
     </w:p>
     <w:p>
       <w:pPr>
+        <w:jc w:val="both"/>
         <w:rPr>
           <w:lang w:val="el-GR"/>
         </w:rPr>
@@ -1790,6 +1777,7 @@
     </w:p>
     <w:p>
       <w:pPr>
+        <w:jc w:val="both"/>
         <w:rPr>
           <w:lang w:val="el-GR"/>
         </w:rPr>
@@ -1862,6 +1850,7 @@
         </w:drawing>
       </w:r>
     </w:p>
+    <w:p/>
     <w:p>
       <w:pPr>
         <w:pStyle w:val="ListParagraph"/>
@@ -1869,6 +1858,7 @@
           <w:ilvl w:val="0"/>
           <w:numId w:val="1"/>
         </w:numPr>
+        <w:jc w:val="both"/>
         <w:rPr>
           <w:lang w:val="el-GR"/>
         </w:rPr>
@@ -1886,13 +1876,443 @@
         <w:rPr>
           <w:lang w:val="el-GR"/>
         </w:rPr>
+        <w:t>-μεταβάσεις.</w:t>
+      </w:r>
+    </w:p>
+    <w:p>
+      <w:pPr>
+        <w:jc w:val="both"/>
+        <w:rPr>
+          <w:lang w:val="el-GR"/>
+        </w:rPr>
+      </w:pPr>
+      <w:r>
+        <w:rPr>
+          <w:lang w:val="el-GR"/>
+        </w:rPr>
+        <w:t xml:space="preserve">Το παρακάτω όπως δείχνει και στην εικόνα αναγνωρίζει λέξεις της γλώσσας </w:t>
+      </w:r>
+      <w:r>
+        <w:rPr>
+          <w:lang w:val="el-GR"/>
+        </w:rPr>
+        <w:t>(</w:t>
+      </w:r>
+      <w:r>
+        <w:t>a</w:t>
+      </w:r>
+      <w:r>
+        <w:rPr>
+          <w:lang w:val="el-GR"/>
+        </w:rPr>
+        <w:t>+</w:t>
+      </w:r>
+      <w:r>
+        <w:t>b</w:t>
+      </w:r>
+      <w:r>
+        <w:rPr>
+          <w:lang w:val="el-GR"/>
+        </w:rPr>
+        <w:t>)*</w:t>
+      </w:r>
+      <w:r>
+        <w:t>ac</w:t>
+      </w:r>
+      <w:r>
+        <w:rPr>
+          <w:lang w:val="el-GR"/>
+        </w:rPr>
+        <w:t>.</w:t>
+      </w:r>
+    </w:p>
+    <w:p>
+      <w:pPr>
+        <w:rPr>
+          <w:lang w:val="el-GR"/>
+        </w:rPr>
+      </w:pPr>
+      <w:r>
+        <w:rPr>
+          <w:noProof/>
+        </w:rPr>
+        <w:lastRenderedPageBreak/>
+        <w:drawing>
+          <wp:inline distT="0" distB="0" distL="0" distR="0" wp14:anchorId="16935FC1" wp14:editId="2ECD3685">
+            <wp:extent cx="5245100" cy="3006725"/>
+            <wp:effectExtent l="0" t="0" r="0" b="3175"/>
+            <wp:docPr id="34" name="Picture 34" descr="C:\Users\Marios\Documents\GitHub\Theory-Automation\kalo_abvc.png"/>
+            <wp:cNvGraphicFramePr>
+              <a:graphicFrameLocks xmlns:a="http://schemas.openxmlformats.org/drawingml/2006/main" noChangeAspect="1"/>
+            </wp:cNvGraphicFramePr>
+            <a:graphic xmlns:a="http://schemas.openxmlformats.org/drawingml/2006/main">
+              <a:graphicData uri="http://schemas.openxmlformats.org/drawingml/2006/picture">
+                <pic:pic xmlns:pic="http://schemas.openxmlformats.org/drawingml/2006/picture">
+                  <pic:nvPicPr>
+                    <pic:cNvPr id="0" name="Picture 8" descr="C:\Users\Marios\Documents\GitHub\Theory-Automation\kalo_abvc.png"/>
+                    <pic:cNvPicPr>
+                      <a:picLocks noChangeAspect="1" noChangeArrowheads="1"/>
+                    </pic:cNvPicPr>
+                  </pic:nvPicPr>
+                  <pic:blipFill>
+                    <a:blip r:embed="rId8">
+                      <a:extLst>
+                        <a:ext uri="{28A0092B-C50C-407E-A947-70E740481C1C}">
+                          <a14:useLocalDpi xmlns:a14="http://schemas.microsoft.com/office/drawing/2010/main" val="0"/>
+                        </a:ext>
+                      </a:extLst>
+                    </a:blip>
+                    <a:srcRect/>
+                    <a:stretch>
+                      <a:fillRect/>
+                    </a:stretch>
+                  </pic:blipFill>
+                  <pic:spPr bwMode="auto">
+                    <a:xfrm>
+                      <a:off x="0" y="0"/>
+                      <a:ext cx="5245100" cy="3006725"/>
+                    </a:xfrm>
+                    <a:prstGeom prst="rect">
+                      <a:avLst/>
+                    </a:prstGeom>
+                    <a:noFill/>
+                    <a:ln>
+                      <a:noFill/>
+                    </a:ln>
+                  </pic:spPr>
+                </pic:pic>
+              </a:graphicData>
+            </a:graphic>
+          </wp:inline>
+        </w:drawing>
+      </w:r>
+    </w:p>
+    <w:p>
+      <w:pPr>
+        <w:rPr>
+          <w:lang w:val="el-GR"/>
+        </w:rPr>
+      </w:pPr>
+      <w:r>
+        <w:rPr>
+          <w:noProof/>
+        </w:rPr>
+        <w:drawing>
+          <wp:inline distT="0" distB="0" distL="0" distR="0">
+            <wp:extent cx="5939790" cy="3642995"/>
+            <wp:effectExtent l="0" t="0" r="3810" b="0"/>
+            <wp:docPr id="35" name="Picture 35"/>
+            <wp:cNvGraphicFramePr>
+              <a:graphicFrameLocks xmlns:a="http://schemas.openxmlformats.org/drawingml/2006/main" noChangeAspect="1"/>
+            </wp:cNvGraphicFramePr>
+            <a:graphic xmlns:a="http://schemas.openxmlformats.org/drawingml/2006/main">
+              <a:graphicData uri="http://schemas.openxmlformats.org/drawingml/2006/picture">
+                <pic:pic xmlns:pic="http://schemas.openxmlformats.org/drawingml/2006/picture">
+                  <pic:nvPicPr>
+                    <pic:cNvPr id="0" name="Picture 9"/>
+                    <pic:cNvPicPr>
+                      <a:picLocks noChangeAspect="1" noChangeArrowheads="1"/>
+                    </pic:cNvPicPr>
+                  </pic:nvPicPr>
+                  <pic:blipFill>
+                    <a:blip r:embed="rId9">
+                      <a:extLst>
+                        <a:ext uri="{28A0092B-C50C-407E-A947-70E740481C1C}">
+                          <a14:useLocalDpi xmlns:a14="http://schemas.microsoft.com/office/drawing/2010/main" val="0"/>
+                        </a:ext>
+                      </a:extLst>
+                    </a:blip>
+                    <a:srcRect/>
+                    <a:stretch>
+                      <a:fillRect/>
+                    </a:stretch>
+                  </pic:blipFill>
+                  <pic:spPr bwMode="auto">
+                    <a:xfrm>
+                      <a:off x="0" y="0"/>
+                      <a:ext cx="5939790" cy="3642995"/>
+                    </a:xfrm>
+                    <a:prstGeom prst="rect">
+                      <a:avLst/>
+                    </a:prstGeom>
+                    <a:noFill/>
+                    <a:ln>
+                      <a:noFill/>
+                    </a:ln>
+                  </pic:spPr>
+                </pic:pic>
+              </a:graphicData>
+            </a:graphic>
+          </wp:inline>
+        </w:drawing>
+      </w:r>
+    </w:p>
+    <w:p>
+      <w:pPr>
+        <w:rPr>
+          <w:lang w:val="el-GR"/>
+        </w:rPr>
+      </w:pPr>
+      <w:r>
+        <w:rPr>
+          <w:lang w:val="el-GR"/>
+        </w:rPr>
+        <w:t>Ένα</w:t>
+      </w:r>
+      <w:r>
+        <w:rPr>
+          <w:lang w:val="el-GR"/>
+        </w:rPr>
+        <w:t xml:space="preserve"> δεύτερο παράδειγμα με </w:t>
+      </w:r>
+      <w:r>
+        <w:t>e</w:t>
+      </w:r>
+      <w:r>
+        <w:rPr>
+          <w:lang w:val="el-GR"/>
+        </w:rPr>
         <w:t>-</w:t>
       </w:r>
       <w:r>
-        <w:rPr>
-          <w:lang w:val="el-GR"/>
-        </w:rPr>
-        <w:t>μεταβάσεις.</w:t>
+        <w:t>transitions</w:t>
+      </w:r>
+      <w:r>
+        <w:rPr>
+          <w:lang w:val="el-GR"/>
+        </w:rPr>
+        <w:t xml:space="preserve"> </w:t>
+      </w:r>
+      <w:r>
+        <w:rPr>
+          <w:lang w:val="el-GR"/>
+        </w:rPr>
+        <w:t xml:space="preserve">αυτόματο που αναγνωρίζει λέξεις </w:t>
+      </w:r>
+    </w:p>
+    <w:p>
+      <w:pPr>
+        <w:rPr>
+          <w:lang w:val="el-GR"/>
+        </w:rPr>
+      </w:pPr>
+      <w:r>
+        <w:rPr>
+          <w:noProof/>
+        </w:rPr>
+        <w:lastRenderedPageBreak/>
+        <w:drawing>
+          <wp:inline distT="0" distB="0" distL="0" distR="0">
+            <wp:extent cx="2765425" cy="1514475"/>
+            <wp:effectExtent l="0" t="0" r="0" b="9525"/>
+            <wp:docPr id="36" name="Picture 36" descr="C:\Users\Marios\Documents\GitHub\Theory-Automation\kalo_arithmous.png"/>
+            <wp:cNvGraphicFramePr>
+              <a:graphicFrameLocks xmlns:a="http://schemas.openxmlformats.org/drawingml/2006/main" noChangeAspect="1"/>
+            </wp:cNvGraphicFramePr>
+            <a:graphic xmlns:a="http://schemas.openxmlformats.org/drawingml/2006/main">
+              <a:graphicData uri="http://schemas.openxmlformats.org/drawingml/2006/picture">
+                <pic:pic xmlns:pic="http://schemas.openxmlformats.org/drawingml/2006/picture">
+                  <pic:nvPicPr>
+                    <pic:cNvPr id="0" name="Picture 10" descr="C:\Users\Marios\Documents\GitHub\Theory-Automation\kalo_arithmous.png"/>
+                    <pic:cNvPicPr>
+                      <a:picLocks noChangeAspect="1" noChangeArrowheads="1"/>
+                    </pic:cNvPicPr>
+                  </pic:nvPicPr>
+                  <pic:blipFill>
+                    <a:blip r:embed="rId10">
+                      <a:extLst>
+                        <a:ext uri="{28A0092B-C50C-407E-A947-70E740481C1C}">
+                          <a14:useLocalDpi xmlns:a14="http://schemas.microsoft.com/office/drawing/2010/main" val="0"/>
+                        </a:ext>
+                      </a:extLst>
+                    </a:blip>
+                    <a:srcRect/>
+                    <a:stretch>
+                      <a:fillRect/>
+                    </a:stretch>
+                  </pic:blipFill>
+                  <pic:spPr bwMode="auto">
+                    <a:xfrm>
+                      <a:off x="0" y="0"/>
+                      <a:ext cx="2765425" cy="1514475"/>
+                    </a:xfrm>
+                    <a:prstGeom prst="rect">
+                      <a:avLst/>
+                    </a:prstGeom>
+                    <a:noFill/>
+                    <a:ln>
+                      <a:noFill/>
+                    </a:ln>
+                  </pic:spPr>
+                </pic:pic>
+              </a:graphicData>
+            </a:graphic>
+          </wp:inline>
+        </w:drawing>
+      </w:r>
+    </w:p>
+    <w:p>
+      <w:pPr>
+        <w:rPr>
+          <w:lang w:val="el-GR"/>
+        </w:rPr>
+      </w:pPr>
+      <w:r>
+        <w:rPr>
+          <w:noProof/>
+        </w:rPr>
+        <w:drawing>
+          <wp:inline distT="0" distB="0" distL="0" distR="0">
+            <wp:extent cx="5932805" cy="3628390"/>
+            <wp:effectExtent l="0" t="0" r="0" b="0"/>
+            <wp:docPr id="37" name="Picture 37"/>
+            <wp:cNvGraphicFramePr>
+              <a:graphicFrameLocks xmlns:a="http://schemas.openxmlformats.org/drawingml/2006/main" noChangeAspect="1"/>
+            </wp:cNvGraphicFramePr>
+            <a:graphic xmlns:a="http://schemas.openxmlformats.org/drawingml/2006/main">
+              <a:graphicData uri="http://schemas.openxmlformats.org/drawingml/2006/picture">
+                <pic:pic xmlns:pic="http://schemas.openxmlformats.org/drawingml/2006/picture">
+                  <pic:nvPicPr>
+                    <pic:cNvPr id="0" name="Picture 11"/>
+                    <pic:cNvPicPr>
+                      <a:picLocks noChangeAspect="1" noChangeArrowheads="1"/>
+                    </pic:cNvPicPr>
+                  </pic:nvPicPr>
+                  <pic:blipFill>
+                    <a:blip r:embed="rId11">
+                      <a:extLst>
+                        <a:ext uri="{28A0092B-C50C-407E-A947-70E740481C1C}">
+                          <a14:useLocalDpi xmlns:a14="http://schemas.microsoft.com/office/drawing/2010/main" val="0"/>
+                        </a:ext>
+                      </a:extLst>
+                    </a:blip>
+                    <a:srcRect/>
+                    <a:stretch>
+                      <a:fillRect/>
+                    </a:stretch>
+                  </pic:blipFill>
+                  <pic:spPr bwMode="auto">
+                    <a:xfrm>
+                      <a:off x="0" y="0"/>
+                      <a:ext cx="5932805" cy="3628390"/>
+                    </a:xfrm>
+                    <a:prstGeom prst="rect">
+                      <a:avLst/>
+                    </a:prstGeom>
+                    <a:noFill/>
+                    <a:ln>
+                      <a:noFill/>
+                    </a:ln>
+                  </pic:spPr>
+                </pic:pic>
+              </a:graphicData>
+            </a:graphic>
+          </wp:inline>
+        </w:drawing>
+      </w:r>
+    </w:p>
+    <w:p>
+      <w:pPr>
+        <w:rPr>
+          <w:lang w:val="el-GR"/>
+        </w:rPr>
+      </w:pPr>
+    </w:p>
+    <w:p>
+      <w:pPr>
+        <w:rPr>
+          <w:lang w:val="el-GR"/>
+        </w:rPr>
+      </w:pPr>
+      <w:r>
+        <w:rPr>
+          <w:lang w:val="el-GR"/>
+        </w:rPr>
+        <w:t>Και ένα τρίτο και τελευταίο το οποιό έχει και ως αρχική κατάσταση τελική άρα δέχεται και την κενή λέξη.</w:t>
+      </w:r>
+      <w:r>
+        <w:rPr>
+          <w:lang w:val="el-GR"/>
+        </w:rPr>
+        <w:t xml:space="preserve"> Το αυτόματο αναγωνρίζει γλώσσες που αριθμός των γραμμάτων </w:t>
+      </w:r>
+      <w:r>
+        <w:t>a</w:t>
+      </w:r>
+      <w:r>
+        <w:rPr>
+          <w:lang w:val="el-GR"/>
+        </w:rPr>
+        <w:t xml:space="preserve"> </w:t>
+      </w:r>
+      <w:r>
+        <w:rPr>
+          <w:lang w:val="el-GR"/>
+        </w:rPr>
+        <w:t>είναι ζυγός ή διαιρείται με το 3.</w:t>
+      </w:r>
+      <w:bookmarkStart w:id="0" w:name="_GoBack"/>
+      <w:bookmarkEnd w:id="0"/>
+    </w:p>
+    <w:p>
+      <w:pPr>
+        <w:rPr>
+          <w:lang w:val="el-GR"/>
+        </w:rPr>
+      </w:pPr>
+      <w:r>
+        <w:rPr>
+          <w:noProof/>
+        </w:rPr>
+        <w:lastRenderedPageBreak/>
+        <w:drawing>
+          <wp:inline distT="0" distB="0" distL="0" distR="0">
+            <wp:extent cx="5939790" cy="5186680"/>
+            <wp:effectExtent l="0" t="0" r="3810" b="0"/>
+            <wp:docPr id="38" name="Picture 38"/>
+            <wp:cNvGraphicFramePr>
+              <a:graphicFrameLocks xmlns:a="http://schemas.openxmlformats.org/drawingml/2006/main" noChangeAspect="1"/>
+            </wp:cNvGraphicFramePr>
+            <a:graphic xmlns:a="http://schemas.openxmlformats.org/drawingml/2006/main">
+              <a:graphicData uri="http://schemas.openxmlformats.org/drawingml/2006/picture">
+                <pic:pic xmlns:pic="http://schemas.openxmlformats.org/drawingml/2006/picture">
+                  <pic:nvPicPr>
+                    <pic:cNvPr id="0" name="Picture 12"/>
+                    <pic:cNvPicPr>
+                      <a:picLocks noChangeAspect="1" noChangeArrowheads="1"/>
+                    </pic:cNvPicPr>
+                  </pic:nvPicPr>
+                  <pic:blipFill>
+                    <a:blip r:embed="rId12">
+                      <a:extLst>
+                        <a:ext uri="{28A0092B-C50C-407E-A947-70E740481C1C}">
+                          <a14:useLocalDpi xmlns:a14="http://schemas.microsoft.com/office/drawing/2010/main" val="0"/>
+                        </a:ext>
+                      </a:extLst>
+                    </a:blip>
+                    <a:srcRect/>
+                    <a:stretch>
+                      <a:fillRect/>
+                    </a:stretch>
+                  </pic:blipFill>
+                  <pic:spPr bwMode="auto">
+                    <a:xfrm>
+                      <a:off x="0" y="0"/>
+                      <a:ext cx="5939790" cy="5186680"/>
+                    </a:xfrm>
+                    <a:prstGeom prst="rect">
+                      <a:avLst/>
+                    </a:prstGeom>
+                    <a:noFill/>
+                    <a:ln>
+                      <a:noFill/>
+                    </a:ln>
+                  </pic:spPr>
+                </pic:pic>
+              </a:graphicData>
+            </a:graphic>
+          </wp:inline>
+        </w:drawing>
       </w:r>
     </w:p>
     <w:sectPr>

</xml_diff>

<commit_message>
Final changes and word explain the code.
</commit_message>
<xml_diff>
--- a/1ηΕργΑυτόματα.docx
+++ b/1ηΕργΑυτόματα.docx
@@ -26,7 +26,37 @@
         <w:rPr>
           <w:lang w:val="el-GR"/>
         </w:rPr>
-        <w:t xml:space="preserve"> εργασία αυτόματα δημιουργία αυτομάτου Μάριος Μαρίνος(dai17147)</w:t>
+        <w:t xml:space="preserve"> εργασία αυτόματα</w:t>
+      </w:r>
+      <w:r>
+        <w:rPr>
+          <w:lang w:val="el-GR"/>
+        </w:rPr>
+        <w:t xml:space="preserve"> </w:t>
+      </w:r>
+      <w:r>
+        <w:rPr>
+          <w:lang w:val="el-GR"/>
+        </w:rPr>
+        <w:t xml:space="preserve">δημιουργία αυτομάτου </w:t>
+      </w:r>
+      <w:r>
+        <w:rPr>
+          <w:lang w:val="el-GR"/>
+        </w:rPr>
+        <w:t xml:space="preserve">μη ντετερμινιστικόυ με ε-μεταβάσεις </w:t>
+      </w:r>
+      <w:r>
+        <w:rPr>
+          <w:lang w:val="el-GR"/>
+        </w:rPr>
+        <w:t>Μ</w:t>
+      </w:r>
+      <w:r>
+        <w:rPr>
+          <w:lang w:val="el-GR"/>
+        </w:rPr>
+        <w:t>άριος Μαρίνος(dai17147)</w:t>
       </w:r>
     </w:p>
     <w:p>
@@ -55,7 +85,7 @@
         <w:rPr>
           <w:lang w:val="el-GR"/>
         </w:rPr>
-        <w:t>και αυτόματα.</w:t>
+        <w:t>από ντετερμενιστικό, μη και με ε-μεταβάσεις.</w:t>
       </w:r>
     </w:p>
     <w:p>
@@ -67,55 +97,74 @@
         </w:numPr>
         <w:jc w:val="both"/>
         <w:rPr>
+          <w:sz w:val="24"/>
           <w:lang w:val="el-GR"/>
         </w:rPr>
       </w:pPr>
       <w:r>
         <w:rPr>
+          <w:sz w:val="24"/>
           <w:lang w:val="el-GR"/>
         </w:rPr>
         <w:t>Ντενερμινιστικο αυτόματο (</w:t>
       </w:r>
       <w:r>
+        <w:rPr>
+          <w:sz w:val="24"/>
+        </w:rPr>
         <w:t>DFA</w:t>
       </w:r>
       <w:r>
         <w:rPr>
+          <w:sz w:val="24"/>
           <w:lang w:val="el-GR"/>
         </w:rPr>
         <w:t xml:space="preserve">) . Με το </w:t>
       </w:r>
       <w:r>
+        <w:rPr>
+          <w:sz w:val="24"/>
+        </w:rPr>
         <w:t>a</w:t>
       </w:r>
       <w:r>
         <w:rPr>
+          <w:sz w:val="24"/>
           <w:lang w:val="el-GR"/>
         </w:rPr>
         <w:t xml:space="preserve"> πάμε από την κατάσταση 1 στην 2 και με το </w:t>
       </w:r>
       <w:r>
+        <w:rPr>
+          <w:sz w:val="24"/>
+        </w:rPr>
         <w:t>b</w:t>
       </w:r>
       <w:r>
         <w:rPr>
+          <w:sz w:val="24"/>
           <w:lang w:val="el-GR"/>
         </w:rPr>
         <w:t xml:space="preserve"> </w:t>
       </w:r>
       <w:r>
         <w:rPr>
+          <w:sz w:val="24"/>
           <w:lang w:val="el-GR"/>
         </w:rPr>
         <w:t>από την 2 στην 1.</w:t>
       </w:r>
       <w:r>
         <w:rPr>
+          <w:sz w:val="24"/>
           <w:lang w:val="el-GR"/>
         </w:rPr>
         <w:t xml:space="preserve"> (</w:t>
       </w:r>
       <w:r>
+        <w:rPr>
+          <w:sz w:val="24"/>
+        </w:rPr>
         <w:t>DFA-Automation.txt)</w:t>
       </w:r>
     </w:p>
@@ -126,8 +175,8 @@
         </w:rPr>
         <w:drawing>
           <wp:inline distT="0" distB="0" distL="0" distR="0">
-            <wp:extent cx="5938247" cy="2713329"/>
-            <wp:effectExtent l="0" t="0" r="5715" b="0"/>
+            <wp:extent cx="5936915" cy="2415654"/>
+            <wp:effectExtent l="0" t="0" r="6985" b="3810"/>
             <wp:docPr id="32" name="Picture 32"/>
             <wp:cNvGraphicFramePr>
               <a:graphicFrameLocks xmlns:a="http://schemas.openxmlformats.org/drawingml/2006/main" noChangeAspect="1"/>
@@ -157,7 +206,7 @@
                   <pic:spPr bwMode="auto">
                     <a:xfrm>
                       <a:off x="0" y="0"/>
-                      <a:ext cx="5960352" cy="2723429"/>
+                      <a:ext cx="5969514" cy="2428918"/>
                     </a:xfrm>
                     <a:prstGeom prst="rect">
                       <a:avLst/>
@@ -181,8 +230,8 @@
         </w:rPr>
         <w:drawing>
           <wp:inline distT="0" distB="0" distL="0" distR="0">
-            <wp:extent cx="5939790" cy="3642995"/>
-            <wp:effectExtent l="0" t="0" r="3810" b="0"/>
+            <wp:extent cx="5937854" cy="3377821"/>
+            <wp:effectExtent l="0" t="0" r="6350" b="0"/>
             <wp:docPr id="33" name="Picture 33"/>
             <wp:cNvGraphicFramePr>
               <a:graphicFrameLocks xmlns:a="http://schemas.openxmlformats.org/drawingml/2006/main" noChangeAspect="1"/>
@@ -212,7 +261,7 @@
                   <pic:spPr bwMode="auto">
                     <a:xfrm>
                       <a:off x="0" y="0"/>
-                      <a:ext cx="5939790" cy="3642995"/>
+                      <a:ext cx="5940694" cy="3379437"/>
                     </a:xfrm>
                     <a:prstGeom prst="rect">
                       <a:avLst/>
@@ -238,11 +287,13 @@
         </w:numPr>
         <w:jc w:val="both"/>
         <w:rPr>
+          <w:sz w:val="24"/>
           <w:lang w:val="el-GR"/>
         </w:rPr>
       </w:pPr>
       <w:r>
         <w:rPr>
+          <w:sz w:val="24"/>
           <w:lang w:val="el-GR"/>
         </w:rPr>
         <w:lastRenderedPageBreak/>
@@ -250,60 +301,73 @@
       </w:r>
       <w:r>
         <w:rPr>
+          <w:sz w:val="24"/>
           <w:lang w:val="el-GR"/>
         </w:rPr>
         <w:t xml:space="preserve">η ντετερμινιστικό αυτόματο χωρίς </w:t>
       </w:r>
       <w:r>
+        <w:rPr>
+          <w:sz w:val="24"/>
+        </w:rPr>
         <w:t>e</w:t>
       </w:r>
       <w:r>
         <w:rPr>
+          <w:sz w:val="24"/>
+          <w:lang w:val="el-GR"/>
+        </w:rPr>
+        <w:t>-μεταβάσεις</w:t>
+      </w:r>
+      <w:r>
+        <w:rPr>
+          <w:sz w:val="24"/>
+          <w:lang w:val="el-GR"/>
+        </w:rPr>
+        <w:t>(</w:t>
+      </w:r>
+      <w:r>
+        <w:rPr>
+          <w:sz w:val="24"/>
+        </w:rPr>
+        <w:t>NFA</w:t>
+      </w:r>
+      <w:r>
+        <w:rPr>
+          <w:sz w:val="24"/>
           <w:lang w:val="el-GR"/>
         </w:rPr>
         <w:t>-</w:t>
       </w:r>
       <w:r>
         <w:rPr>
-          <w:lang w:val="el-GR"/>
-        </w:rPr>
-        <w:t>μεταβάσεις</w:t>
-      </w:r>
-      <w:r>
-        <w:rPr>
-          <w:lang w:val="el-GR"/>
-        </w:rPr>
-        <w:t>(</w:t>
-      </w:r>
-      <w:r>
-        <w:t>NFA</w:t>
-      </w:r>
-      <w:r>
-        <w:rPr>
-          <w:lang w:val="el-GR"/>
-        </w:rPr>
-        <w:t>-</w:t>
-      </w:r>
-      <w:r>
+          <w:sz w:val="24"/>
+        </w:rPr>
         <w:t>Solved</w:t>
       </w:r>
       <w:r>
         <w:rPr>
+          <w:sz w:val="24"/>
           <w:lang w:val="el-GR"/>
         </w:rPr>
         <w:t>3.</w:t>
       </w:r>
       <w:r>
+        <w:rPr>
+          <w:sz w:val="24"/>
+        </w:rPr>
         <w:t>txt</w:t>
       </w:r>
       <w:r>
         <w:rPr>
+          <w:sz w:val="24"/>
           <w:lang w:val="el-GR"/>
         </w:rPr>
         <w:t>)</w:t>
       </w:r>
       <w:r>
         <w:rPr>
+          <w:sz w:val="24"/>
           <w:lang w:val="el-GR"/>
         </w:rPr>
         <w:t>.</w:t>
@@ -313,6 +377,7 @@
       <w:pPr>
         <w:jc w:val="both"/>
         <w:rPr>
+          <w:sz w:val="24"/>
           <w:lang w:val="el-GR"/>
         </w:rPr>
       </w:pPr>
@@ -321,13 +386,13 @@
           <w:b/>
           <w:bCs/>
           <w:noProof/>
-          <w:sz w:val="36"/>
+          <w:sz w:val="40"/>
           <w:szCs w:val="36"/>
         </w:rPr>
         <mc:AlternateContent>
           <mc:Choice Requires="wpc">
             <w:drawing>
-              <wp:inline distT="0" distB="0" distL="0" distR="0">
+              <wp:inline distT="0" distB="0" distL="0" distR="0" wp14:anchorId="4A21E3C7" wp14:editId="112C3079">
                 <wp:extent cx="4821555" cy="1196340"/>
                 <wp:effectExtent l="9525" t="0" r="7620" b="13335"/>
                 <wp:docPr id="28" name="Canvas 28"/>
@@ -1492,7 +1557,7 @@
           </mc:Choice>
           <mc:Fallback>
             <w:pict>
-              <v:group id="Canvas 28" o:spid="_x0000_s1026" editas="canvas" style="width:379.65pt;height:94.2pt;mso-position-horizontal-relative:char;mso-position-vertical-relative:line" coordsize="48215,11963" o:gfxdata="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">
+              <v:group w14:anchorId="4A21E3C7" id="Canvas 28" o:spid="_x0000_s1026" editas="canvas" style="width:379.65pt;height:94.2pt;mso-position-horizontal-relative:char;mso-position-vertical-relative:line" coordsize="48215,11963" o:gfxdata="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">
                 <v:shapetype id="_x0000_t75" coordsize="21600,21600" o:spt="75" o:preferrelative="t" path="m@4@5l@4@11@9@11@9@5xe" filled="f" stroked="f">
                   <v:stroke joinstyle="miter"/>
                   <v:formulas>
@@ -1821,17 +1886,20 @@
       <w:pPr>
         <w:jc w:val="both"/>
         <w:rPr>
+          <w:sz w:val="24"/>
           <w:lang w:val="el-GR"/>
         </w:rPr>
       </w:pPr>
       <w:r>
         <w:rPr>
+          <w:sz w:val="24"/>
           <w:lang w:val="el-GR"/>
         </w:rPr>
         <w:t>Παρατηρούμε οτι η γλώσσα που είναι η εξής όσα 0 ή 1 θέλουμε έπειτα 0 έπειτα  0 ή 1 έπειτα πάλί 0 και τέλος πάλι όσα 0 ή 1 θέλουμε. Άρα (0+1)*0(0+1)0(0+1)*</w:t>
       </w:r>
       <w:r>
         <w:rPr>
+          <w:sz w:val="24"/>
           <w:lang w:val="el-GR"/>
         </w:rPr>
         <w:t xml:space="preserve"> </w:t>
@@ -1902,20 +1970,26 @@
         </w:numPr>
         <w:jc w:val="both"/>
         <w:rPr>
+          <w:sz w:val="24"/>
           <w:lang w:val="el-GR"/>
         </w:rPr>
       </w:pPr>
       <w:r>
         <w:rPr>
+          <w:sz w:val="24"/>
           <w:lang w:val="el-GR"/>
         </w:rPr>
         <w:t xml:space="preserve">Μη ντετερμινιστικά αυτόματα με </w:t>
       </w:r>
       <w:r>
+        <w:rPr>
+          <w:sz w:val="24"/>
+        </w:rPr>
         <w:t>e</w:t>
       </w:r>
       <w:r>
         <w:rPr>
+          <w:sz w:val="24"/>
           <w:lang w:val="el-GR"/>
         </w:rPr>
         <w:t>-μεταβάσεις.</w:t>
@@ -1923,109 +1997,138 @@
     </w:p>
     <w:p>
       <w:pPr>
+        <w:pStyle w:val="ListParagraph"/>
+        <w:numPr>
+          <w:ilvl w:val="0"/>
+          <w:numId w:val="2"/>
+        </w:numPr>
         <w:jc w:val="both"/>
         <w:rPr>
+          <w:sz w:val="24"/>
           <w:lang w:val="el-GR"/>
         </w:rPr>
       </w:pPr>
       <w:r>
         <w:rPr>
+          <w:sz w:val="24"/>
           <w:lang w:val="el-GR"/>
         </w:rPr>
         <w:t>Το παρακάτω</w:t>
       </w:r>
       <w:r>
         <w:rPr>
+          <w:sz w:val="24"/>
           <w:lang w:val="el-GR"/>
         </w:rPr>
         <w:t>(</w:t>
       </w:r>
       <w:r>
+        <w:rPr>
+          <w:sz w:val="24"/>
+        </w:rPr>
         <w:t>NFA</w:t>
       </w:r>
       <w:r>
         <w:rPr>
+          <w:sz w:val="24"/>
           <w:lang w:val="el-GR"/>
         </w:rPr>
         <w:t>-</w:t>
       </w:r>
       <w:r>
+        <w:rPr>
+          <w:sz w:val="24"/>
+        </w:rPr>
         <w:t>with</w:t>
       </w:r>
       <w:r>
         <w:rPr>
+          <w:sz w:val="24"/>
           <w:lang w:val="el-GR"/>
         </w:rPr>
         <w:t>-</w:t>
       </w:r>
       <w:r>
+        <w:rPr>
+          <w:sz w:val="24"/>
+        </w:rPr>
         <w:t>e</w:t>
       </w:r>
       <w:r>
         <w:rPr>
+          <w:sz w:val="24"/>
           <w:lang w:val="el-GR"/>
         </w:rPr>
         <w:t>-</w:t>
       </w:r>
       <w:r>
+        <w:rPr>
+          <w:sz w:val="24"/>
+        </w:rPr>
         <w:t>transitions</w:t>
       </w:r>
       <w:r>
         <w:rPr>
-          <w:lang w:val="el-GR"/>
-        </w:rPr>
-        <w:t>1</w:t>
-      </w:r>
-      <w:r>
-        <w:rPr>
-          <w:lang w:val="el-GR"/>
-        </w:rPr>
-        <w:t>.</w:t>
-      </w:r>
-      <w:r>
+          <w:sz w:val="24"/>
+          <w:lang w:val="el-GR"/>
+        </w:rPr>
+        <w:t>1.</w:t>
+      </w:r>
+      <w:r>
+        <w:rPr>
+          <w:sz w:val="24"/>
+        </w:rPr>
         <w:t>txt</w:t>
       </w:r>
       <w:r>
         <w:rPr>
+          <w:sz w:val="24"/>
           <w:lang w:val="el-GR"/>
         </w:rPr>
         <w:t>)</w:t>
       </w:r>
       <w:r>
         <w:rPr>
-          <w:lang w:val="el-GR"/>
-        </w:rPr>
-        <w:t xml:space="preserve"> όπως δείχνει και στην εικόνα αναγνωρίζει λέξεις της γλώσσας </w:t>
-      </w:r>
-      <w:r>
-        <w:rPr>
-          <w:lang w:val="el-GR"/>
-        </w:rPr>
-        <w:t>(</w:t>
-      </w:r>
-      <w:r>
+          <w:sz w:val="24"/>
+          <w:lang w:val="el-GR"/>
+        </w:rPr>
+        <w:t xml:space="preserve"> όπως δείχνει και στην εικόνα αναγνωρίζει λέξεις της γλώσσας (</w:t>
+      </w:r>
+      <w:r>
+        <w:rPr>
+          <w:sz w:val="24"/>
+        </w:rPr>
         <w:t>a</w:t>
       </w:r>
       <w:r>
         <w:rPr>
+          <w:sz w:val="24"/>
           <w:lang w:val="el-GR"/>
         </w:rPr>
         <w:t>+</w:t>
       </w:r>
       <w:r>
+        <w:rPr>
+          <w:sz w:val="24"/>
+        </w:rPr>
         <w:t>b</w:t>
       </w:r>
       <w:r>
         <w:rPr>
+          <w:sz w:val="24"/>
           <w:lang w:val="el-GR"/>
         </w:rPr>
         <w:t>)*</w:t>
       </w:r>
       <w:r>
+        <w:rPr>
+          <w:sz w:val="24"/>
+        </w:rPr>
         <w:t>ac</w:t>
       </w:r>
       <w:r>
         <w:rPr>
+          <w:sz w:val="24"/>
           <w:lang w:val="el-GR"/>
         </w:rPr>
         <w:t>.</w:t>
@@ -2154,109 +2257,142 @@
     </w:p>
     <w:p>
       <w:pPr>
+        <w:pStyle w:val="ListParagraph"/>
+        <w:numPr>
+          <w:ilvl w:val="0"/>
+          <w:numId w:val="2"/>
+        </w:numPr>
         <w:jc w:val="both"/>
         <w:rPr>
+          <w:sz w:val="24"/>
           <w:lang w:val="el-GR"/>
         </w:rPr>
       </w:pPr>
       <w:r>
         <w:rPr>
+          <w:sz w:val="24"/>
           <w:lang w:val="el-GR"/>
         </w:rPr>
         <w:t>Ένα</w:t>
       </w:r>
       <w:r>
         <w:rPr>
+          <w:sz w:val="24"/>
           <w:lang w:val="el-GR"/>
         </w:rPr>
         <w:t xml:space="preserve"> δεύτερο</w:t>
       </w:r>
       <w:r>
         <w:rPr>
+          <w:sz w:val="24"/>
           <w:lang w:val="el-GR"/>
         </w:rPr>
         <w:t>(</w:t>
       </w:r>
       <w:r>
+        <w:rPr>
+          <w:sz w:val="24"/>
+        </w:rPr>
         <w:t>NFA</w:t>
       </w:r>
       <w:r>
         <w:rPr>
+          <w:sz w:val="24"/>
           <w:lang w:val="el-GR"/>
         </w:rPr>
         <w:t>-</w:t>
       </w:r>
       <w:r>
+        <w:rPr>
+          <w:sz w:val="24"/>
+        </w:rPr>
         <w:t>with</w:t>
       </w:r>
       <w:r>
         <w:rPr>
+          <w:sz w:val="24"/>
           <w:lang w:val="el-GR"/>
         </w:rPr>
         <w:t>-</w:t>
       </w:r>
       <w:r>
+        <w:rPr>
+          <w:sz w:val="24"/>
+        </w:rPr>
         <w:t>e</w:t>
       </w:r>
       <w:r>
         <w:rPr>
+          <w:sz w:val="24"/>
           <w:lang w:val="el-GR"/>
         </w:rPr>
         <w:t>-</w:t>
       </w:r>
       <w:r>
+        <w:rPr>
+          <w:sz w:val="24"/>
+        </w:rPr>
         <w:t>transitions</w:t>
       </w:r>
       <w:r>
         <w:rPr>
-          <w:lang w:val="el-GR"/>
-        </w:rPr>
-        <w:t>2</w:t>
-      </w:r>
-      <w:r>
-        <w:rPr>
-          <w:lang w:val="el-GR"/>
-        </w:rPr>
-        <w:t>.</w:t>
-      </w:r>
-      <w:r>
+          <w:sz w:val="24"/>
+          <w:lang w:val="el-GR"/>
+        </w:rPr>
+        <w:t>2.</w:t>
+      </w:r>
+      <w:r>
+        <w:rPr>
+          <w:sz w:val="24"/>
+        </w:rPr>
         <w:t>txt</w:t>
       </w:r>
       <w:r>
         <w:rPr>
+          <w:sz w:val="24"/>
           <w:lang w:val="el-GR"/>
         </w:rPr>
         <w:t>)</w:t>
       </w:r>
       <w:r>
         <w:rPr>
+          <w:sz w:val="24"/>
           <w:lang w:val="el-GR"/>
         </w:rPr>
         <w:t xml:space="preserve"> παράδειγμα με </w:t>
       </w:r>
       <w:r>
+        <w:rPr>
+          <w:sz w:val="24"/>
+        </w:rPr>
         <w:t>e</w:t>
       </w:r>
       <w:r>
         <w:rPr>
+          <w:sz w:val="24"/>
           <w:lang w:val="el-GR"/>
         </w:rPr>
         <w:t>-</w:t>
       </w:r>
       <w:r>
+        <w:rPr>
+          <w:sz w:val="24"/>
+        </w:rPr>
         <w:t>transitions</w:t>
       </w:r>
       <w:r>
         <w:rPr>
+          <w:sz w:val="24"/>
           <w:lang w:val="el-GR"/>
         </w:rPr>
         <w:t xml:space="preserve"> </w:t>
       </w:r>
       <w:r>
         <w:rPr>
-          <w:lang w:val="el-GR"/>
-        </w:rPr>
-        <w:t xml:space="preserve">αυτόματο που αναγνωρίζει λέξεις </w:t>
+          <w:sz w:val="24"/>
+          <w:lang w:val="el-GR"/>
+        </w:rPr>
+        <w:t>αυτόματο που αναγνωρίζει λέξεις.</w:t>
       </w:r>
     </w:p>
     <w:p>
@@ -2383,108 +2519,138 @@
     <w:p>
       <w:pPr>
         <w:rPr>
+          <w:sz w:val="24"/>
           <w:lang w:val="el-GR"/>
         </w:rPr>
       </w:pPr>
     </w:p>
     <w:p>
       <w:pPr>
+        <w:pStyle w:val="ListParagraph"/>
+        <w:numPr>
+          <w:ilvl w:val="0"/>
+          <w:numId w:val="2"/>
+        </w:numPr>
         <w:jc w:val="both"/>
         <w:rPr>
+          <w:sz w:val="24"/>
           <w:lang w:val="el-GR"/>
         </w:rPr>
       </w:pPr>
       <w:r>
         <w:rPr>
-          <w:lang w:val="el-GR"/>
-        </w:rPr>
-        <w:t>Και ένα τρίτο</w:t>
-      </w:r>
-      <w:r>
-        <w:rPr>
-          <w:lang w:val="el-GR"/>
-        </w:rPr>
-        <w:t>(</w:t>
-      </w:r>
-      <w:r>
-        <w:t>NFA</w:t>
-      </w:r>
-      <w:r>
-        <w:rPr>
-          <w:lang w:val="el-GR"/>
-        </w:rPr>
-        <w:t>-</w:t>
-      </w:r>
-      <w:r>
-        <w:t>with</w:t>
-      </w:r>
-      <w:r>
-        <w:rPr>
-          <w:lang w:val="el-GR"/>
-        </w:rPr>
-        <w:t>-</w:t>
-      </w:r>
-      <w:r>
-        <w:t>e</w:t>
-      </w:r>
-      <w:r>
-        <w:rPr>
-          <w:lang w:val="el-GR"/>
-        </w:rPr>
-        <w:t>-</w:t>
-      </w:r>
-      <w:r>
-        <w:t>transitions</w:t>
-      </w:r>
-      <w:r>
-        <w:rPr>
-          <w:lang w:val="el-GR"/>
-        </w:rPr>
-        <w:t>3.</w:t>
-      </w:r>
-      <w:r>
-        <w:t>txt</w:t>
-      </w:r>
-      <w:r>
-        <w:rPr>
-          <w:lang w:val="el-GR"/>
-        </w:rPr>
-        <w:t>)</w:t>
-      </w:r>
-      <w:r>
-        <w:rPr>
-          <w:lang w:val="el-GR"/>
-        </w:rPr>
-        <w:t xml:space="preserve"> και τελευταίο το οποιό έχει και ως αρχική κατάσταση τελική άρα δέχεται και την</w:t>
+          <w:sz w:val="24"/>
+          <w:lang w:val="el-GR"/>
+        </w:rPr>
+        <w:t>Και ένα</w:t>
       </w:r>
       <w:bookmarkStart w:id="0" w:name="_GoBack"/>
       <w:bookmarkEnd w:id="0"/>
       <w:r>
         <w:rPr>
-          <w:lang w:val="el-GR"/>
-        </w:rPr>
-        <w:t xml:space="preserve"> κενή λέξη.</w:t>
-      </w:r>
-      <w:r>
-        <w:rPr>
+          <w:sz w:val="24"/>
+          <w:lang w:val="el-GR"/>
+        </w:rPr>
+        <w:t xml:space="preserve"> τρίτο</w:t>
+      </w:r>
+      <w:r>
+        <w:rPr>
+          <w:sz w:val="24"/>
+          <w:lang w:val="el-GR"/>
+        </w:rPr>
+        <w:t>(</w:t>
+      </w:r>
+      <w:r>
+        <w:rPr>
+          <w:sz w:val="24"/>
+        </w:rPr>
+        <w:t>NFA</w:t>
+      </w:r>
+      <w:r>
+        <w:rPr>
+          <w:sz w:val="24"/>
+          <w:lang w:val="el-GR"/>
+        </w:rPr>
+        <w:t>-</w:t>
+      </w:r>
+      <w:r>
+        <w:rPr>
+          <w:sz w:val="24"/>
+        </w:rPr>
+        <w:t>with</w:t>
+      </w:r>
+      <w:r>
+        <w:rPr>
+          <w:sz w:val="24"/>
+          <w:lang w:val="el-GR"/>
+        </w:rPr>
+        <w:t>-</w:t>
+      </w:r>
+      <w:r>
+        <w:rPr>
+          <w:sz w:val="24"/>
+        </w:rPr>
+        <w:t>e</w:t>
+      </w:r>
+      <w:r>
+        <w:rPr>
+          <w:sz w:val="24"/>
+          <w:lang w:val="el-GR"/>
+        </w:rPr>
+        <w:t>-</w:t>
+      </w:r>
+      <w:r>
+        <w:rPr>
+          <w:sz w:val="24"/>
+        </w:rPr>
+        <w:t>transitions</w:t>
+      </w:r>
+      <w:r>
+        <w:rPr>
+          <w:sz w:val="24"/>
+          <w:lang w:val="el-GR"/>
+        </w:rPr>
+        <w:t>3.</w:t>
+      </w:r>
+      <w:r>
+        <w:rPr>
+          <w:sz w:val="24"/>
+        </w:rPr>
+        <w:t>txt</w:t>
+      </w:r>
+      <w:r>
+        <w:rPr>
+          <w:sz w:val="24"/>
+          <w:lang w:val="el-GR"/>
+        </w:rPr>
+        <w:t>)</w:t>
+      </w:r>
+      <w:r>
+        <w:rPr>
+          <w:sz w:val="24"/>
+          <w:lang w:val="el-GR"/>
+        </w:rPr>
+        <w:t xml:space="preserve"> και τελευταίο το οποιό έχει και ως αρχική κατάσταση τελική άρα δέχεται και την κενή λέξη.</w:t>
+      </w:r>
+      <w:r>
+        <w:rPr>
+          <w:sz w:val="24"/>
           <w:lang w:val="el-GR"/>
         </w:rPr>
         <w:t xml:space="preserve"> Το αυτόματο αναγωνρίζει γλώσσες που αριθμός των γραμμάτων </w:t>
       </w:r>
       <w:r>
+        <w:rPr>
+          <w:sz w:val="24"/>
+        </w:rPr>
         <w:t>a</w:t>
       </w:r>
       <w:r>
         <w:rPr>
-          <w:lang w:val="el-GR"/>
-        </w:rPr>
-        <w:t xml:space="preserve"> </w:t>
-      </w:r>
-      <w:r>
-        <w:rPr>
-          <w:lang w:val="el-GR"/>
-        </w:rPr>
-        <w:t>είναι ζυγός ή διαιρείται με το 3.</w:t>
+          <w:sz w:val="24"/>
+          <w:lang w:val="el-GR"/>
+        </w:rPr>
+        <w:t xml:space="preserve"> είναι ζυγός ή διαιρείται με το 3.</w:t>
       </w:r>
     </w:p>
     <w:p>
@@ -2546,6 +2712,1120 @@
             </a:graphic>
           </wp:inline>
         </w:drawing>
+      </w:r>
+    </w:p>
+    <w:p>
+      <w:pPr>
+        <w:rPr>
+          <w:lang w:val="el-GR"/>
+        </w:rPr>
+      </w:pPr>
+      <w:r>
+        <w:rPr>
+          <w:noProof/>
+        </w:rPr>
+        <w:drawing>
+          <wp:inline distT="0" distB="0" distL="0" distR="0">
+            <wp:extent cx="5936615" cy="3316605"/>
+            <wp:effectExtent l="0" t="0" r="6985" b="0"/>
+            <wp:docPr id="30" name="Picture 30"/>
+            <wp:cNvGraphicFramePr>
+              <a:graphicFrameLocks xmlns:a="http://schemas.openxmlformats.org/drawingml/2006/main" noChangeAspect="1"/>
+            </wp:cNvGraphicFramePr>
+            <a:graphic xmlns:a="http://schemas.openxmlformats.org/drawingml/2006/main">
+              <a:graphicData uri="http://schemas.openxmlformats.org/drawingml/2006/picture">
+                <pic:pic xmlns:pic="http://schemas.openxmlformats.org/drawingml/2006/picture">
+                  <pic:nvPicPr>
+                    <pic:cNvPr id="0" name="Picture 1"/>
+                    <pic:cNvPicPr>
+                      <a:picLocks noChangeAspect="1" noChangeArrowheads="1"/>
+                    </pic:cNvPicPr>
+                  </pic:nvPicPr>
+                  <pic:blipFill>
+                    <a:blip r:embed="rId13">
+                      <a:extLst>
+                        <a:ext uri="{28A0092B-C50C-407E-A947-70E740481C1C}">
+                          <a14:useLocalDpi xmlns:a14="http://schemas.microsoft.com/office/drawing/2010/main" val="0"/>
+                        </a:ext>
+                      </a:extLst>
+                    </a:blip>
+                    <a:srcRect/>
+                    <a:stretch>
+                      <a:fillRect/>
+                    </a:stretch>
+                  </pic:blipFill>
+                  <pic:spPr bwMode="auto">
+                    <a:xfrm>
+                      <a:off x="0" y="0"/>
+                      <a:ext cx="5936615" cy="3316605"/>
+                    </a:xfrm>
+                    <a:prstGeom prst="rect">
+                      <a:avLst/>
+                    </a:prstGeom>
+                    <a:noFill/>
+                    <a:ln>
+                      <a:noFill/>
+                    </a:ln>
+                  </pic:spPr>
+                </pic:pic>
+              </a:graphicData>
+            </a:graphic>
+          </wp:inline>
+        </w:drawing>
+      </w:r>
+    </w:p>
+    <w:p>
+      <w:pPr>
+        <w:pStyle w:val="Heading2"/>
+        <w:jc w:val="center"/>
+        <w:rPr>
+          <w:lang w:val="el-GR"/>
+        </w:rPr>
+      </w:pPr>
+      <w:r>
+        <w:rPr>
+          <w:lang w:val="el-GR"/>
+        </w:rPr>
+        <w:lastRenderedPageBreak/>
+        <w:t>Τεκμηρίωση κώδικα και δομές δεδομένων που χρησιμοποιήθηκαν.</w:t>
+      </w:r>
+    </w:p>
+    <w:p>
+      <w:pPr>
+        <w:jc w:val="both"/>
+        <w:rPr>
+          <w:sz w:val="24"/>
+          <w:lang w:val="el-GR"/>
+        </w:rPr>
+      </w:pPr>
+      <w:r>
+        <w:rPr>
+          <w:sz w:val="24"/>
+          <w:lang w:val="el-GR"/>
+        </w:rPr>
+        <w:t xml:space="preserve">Ο χρήστης πρέπει να τρέξει το πρόγραμμα από την γραμμή εντολών ως εξής : </w:t>
+      </w:r>
+      <w:r>
+        <w:rPr>
+          <w:sz w:val="24"/>
+        </w:rPr>
+        <w:t>python</w:t>
+      </w:r>
+      <w:r>
+        <w:rPr>
+          <w:sz w:val="24"/>
+          <w:lang w:val="el-GR"/>
+        </w:rPr>
+        <w:t xml:space="preserve"> </w:t>
+      </w:r>
+      <w:r>
+        <w:rPr>
+          <w:sz w:val="24"/>
+        </w:rPr>
+        <w:t>DFA</w:t>
+      </w:r>
+      <w:r>
+        <w:rPr>
+          <w:sz w:val="24"/>
+          <w:lang w:val="el-GR"/>
+        </w:rPr>
+        <w:t>.</w:t>
+      </w:r>
+      <w:proofErr w:type="spellStart"/>
+      <w:r>
+        <w:rPr>
+          <w:sz w:val="24"/>
+        </w:rPr>
+        <w:t>py</w:t>
+      </w:r>
+      <w:proofErr w:type="spellEnd"/>
+      <w:r>
+        <w:rPr>
+          <w:sz w:val="24"/>
+          <w:lang w:val="el-GR"/>
+        </w:rPr>
+        <w:t xml:space="preserve"> &lt;</w:t>
+      </w:r>
+      <w:r>
+        <w:rPr>
+          <w:sz w:val="24"/>
+        </w:rPr>
+        <w:t>name</w:t>
+      </w:r>
+      <w:r>
+        <w:rPr>
+          <w:sz w:val="24"/>
+          <w:lang w:val="el-GR"/>
+        </w:rPr>
+        <w:t>_</w:t>
+      </w:r>
+      <w:r>
+        <w:rPr>
+          <w:sz w:val="24"/>
+        </w:rPr>
+        <w:t>file</w:t>
+      </w:r>
+      <w:r>
+        <w:rPr>
+          <w:sz w:val="24"/>
+          <w:lang w:val="el-GR"/>
+        </w:rPr>
+        <w:t>.</w:t>
+      </w:r>
+      <w:r>
+        <w:rPr>
+          <w:sz w:val="24"/>
+        </w:rPr>
+        <w:t>txt</w:t>
+      </w:r>
+      <w:r>
+        <w:rPr>
+          <w:sz w:val="24"/>
+          <w:lang w:val="el-GR"/>
+        </w:rPr>
+        <w:t>&gt;. Αρχικά, το πρόγραμμα περιμένει από τον χρηστή να εισάγει μία λέξη για να ελέξει το αυτόματο αν ανήκει ή όχι στην γλώσσα που περιγράφτηκε στο αρχείο. Στο αρχείο επίσης έχω εισάγει πριν τους αριθμούς των καταστάσεων, αρχικής κλπ το που αντιστοιχεί η κάθε γραμμή. Για παράδειγμα, στην 1</w:t>
+      </w:r>
+      <w:r>
+        <w:rPr>
+          <w:sz w:val="24"/>
+          <w:vertAlign w:val="superscript"/>
+          <w:lang w:val="el-GR"/>
+        </w:rPr>
+        <w:t>η</w:t>
+      </w:r>
+      <w:r>
+        <w:rPr>
+          <w:sz w:val="24"/>
+          <w:lang w:val="el-GR"/>
+        </w:rPr>
+        <w:t xml:space="preserve"> γραμμή αντί για το 3 σκέτο έχω states 3, στην 2</w:t>
+      </w:r>
+      <w:r>
+        <w:rPr>
+          <w:sz w:val="24"/>
+          <w:vertAlign w:val="superscript"/>
+          <w:lang w:val="el-GR"/>
+        </w:rPr>
+        <w:t>η</w:t>
+      </w:r>
+      <w:r>
+        <w:rPr>
+          <w:sz w:val="24"/>
+          <w:lang w:val="el-GR"/>
+        </w:rPr>
+        <w:t xml:space="preserve"> αντί για 1 έχω initial 1 κοκ. Το πρόγραμμα σταματάει μετά την εισαγωγή του γράμματος ‘</w:t>
+      </w:r>
+      <w:r>
+        <w:rPr>
+          <w:sz w:val="24"/>
+        </w:rPr>
+        <w:t>s</w:t>
+      </w:r>
+      <w:r>
+        <w:rPr>
+          <w:sz w:val="24"/>
+          <w:lang w:val="el-GR"/>
+        </w:rPr>
+        <w:t xml:space="preserve">’ από το </w:t>
+      </w:r>
+      <w:r>
+        <w:rPr>
+          <w:sz w:val="24"/>
+        </w:rPr>
+        <w:t>stop</w:t>
+      </w:r>
+      <w:r>
+        <w:rPr>
+          <w:sz w:val="24"/>
+          <w:lang w:val="el-GR"/>
+        </w:rPr>
+        <w:t xml:space="preserve">, υποθέτωντας οτι δεν μπορεί να το έχει μια γλώσσα αλλά θα μπορούσε εύκολα να ήταν κάποιο άλλο σύμβολο πχ το #. Για την είσοδο της κενής λέξης εισάγεται ένα </w:t>
+      </w:r>
+      <w:r>
+        <w:rPr>
+          <w:sz w:val="24"/>
+        </w:rPr>
+        <w:t>space</w:t>
+      </w:r>
+      <w:r>
+        <w:rPr>
+          <w:sz w:val="24"/>
+          <w:lang w:val="el-GR"/>
+        </w:rPr>
+        <w:t xml:space="preserve"> και πατήστε </w:t>
+      </w:r>
+      <w:r>
+        <w:rPr>
+          <w:sz w:val="24"/>
+        </w:rPr>
+        <w:t>enter</w:t>
+      </w:r>
+      <w:r>
+        <w:rPr>
+          <w:sz w:val="24"/>
+          <w:lang w:val="el-GR"/>
+        </w:rPr>
+        <w:t xml:space="preserve">. Ο αλγόριθμος αρχικά έχει υλοποιηθεί ως κλάση και δέχεται ως εισόδους 5 παραμέτρους που είναι όλες οι καταστάσεις, οι μεταβάσεις, η αρχική, οι τελικές και των αριθμό των μεταβάσεων. </w:t>
+      </w:r>
+      <w:r>
+        <w:rPr>
+          <w:sz w:val="24"/>
+          <w:lang w:val="el-GR"/>
+        </w:rPr>
+        <w:t xml:space="preserve">Για τις καταστάσεις χρησιμοποιήθηκε </w:t>
+      </w:r>
+      <w:r>
+        <w:rPr>
+          <w:sz w:val="24"/>
+        </w:rPr>
+        <w:t>structure</w:t>
+      </w:r>
+      <w:r>
+        <w:rPr>
+          <w:sz w:val="24"/>
+          <w:lang w:val="el-GR"/>
+        </w:rPr>
+        <w:t xml:space="preserve"> </w:t>
+      </w:r>
+      <w:r>
+        <w:rPr>
+          <w:sz w:val="24"/>
+        </w:rPr>
+        <w:t>dictionary</w:t>
+      </w:r>
+      <w:r>
+        <w:rPr>
+          <w:sz w:val="24"/>
+          <w:lang w:val="el-GR"/>
+        </w:rPr>
+        <w:t xml:space="preserve"> της </w:t>
+      </w:r>
+      <w:r>
+        <w:rPr>
+          <w:sz w:val="24"/>
+        </w:rPr>
+        <w:t>python</w:t>
+      </w:r>
+      <w:r>
+        <w:rPr>
+          <w:sz w:val="24"/>
+          <w:lang w:val="el-GR"/>
+        </w:rPr>
+        <w:t xml:space="preserve"> το οποιό έχει ως κλειδί την αρχική κατάσταση και το στοιχείο με το οποιό πάει στις επόμενες καταστάσεις και δεξιά σαν τιμή έχω ένα </w:t>
+      </w:r>
+      <w:r>
+        <w:rPr>
+          <w:sz w:val="24"/>
+        </w:rPr>
+        <w:t>set</w:t>
+      </w:r>
+      <w:r>
+        <w:rPr>
+          <w:sz w:val="24"/>
+          <w:lang w:val="el-GR"/>
+        </w:rPr>
+        <w:t xml:space="preserve"> με τις επόμενες καταστάσεις. Για παράδειγμα σε ένα μη ντεντερμινιστικό αυτόματο με ε-μεταβάσεις όπως το παράδειγμα 3 από την 1 με ε πάει στην 2 και στην 3, άρα στο dictionary θα έχουμε (1, ‘@’) : {2,3}.</w:t>
+      </w:r>
+      <w:r>
+        <w:rPr>
+          <w:sz w:val="24"/>
+          <w:lang w:val="el-GR"/>
+        </w:rPr>
+        <w:t xml:space="preserve"> Αφού έχει δημιουργηθεί το αντικείμενο (δηλ το συγκεκριμένο αυτόματο που περιγράψαμε) με τις παραπάνω παραμέτρους, και αφού διαβάσει την λέξη από </w:t>
+      </w:r>
+      <w:r>
+        <w:rPr>
+          <w:sz w:val="24"/>
+          <w:lang w:val="el-GR"/>
+        </w:rPr>
+        <w:t xml:space="preserve">την χρηστή καλεί μία μέθοδο του αυτομάτου </w:t>
+      </w:r>
+      <w:r>
+        <w:rPr>
+          <w:sz w:val="24"/>
+          <w:lang w:val="el-GR"/>
+        </w:rPr>
+        <w:t>run_with_input_list(self, input_list) που δέχεται σαν είσοδο την λέξη. Αρχικά θέτει ως τρέχουσα κατάσταση την αρχική κατάσταση που έχει από τη</w:t>
+      </w:r>
+      <w:r>
+        <w:rPr>
+          <w:sz w:val="24"/>
+          <w:lang w:val="el-GR"/>
+        </w:rPr>
+        <w:t>ν είσοδο και μετέπειτα υπολογίζει το αλφάβητο της γλώσσας βάζοντας μέσα και την κενή λέξη είτε είναι είτε όχι(ο έλεγχος για το αν δέχεται την κενή λέξη</w:t>
+      </w:r>
+      <w:r>
+        <w:rPr>
+          <w:sz w:val="24"/>
+          <w:lang w:val="el-GR"/>
+        </w:rPr>
+        <w:t xml:space="preserve"> το αυτόματο γίνεται παρακάτω</w:t>
+      </w:r>
+      <w:r>
+        <w:rPr>
+          <w:sz w:val="24"/>
+          <w:lang w:val="el-GR"/>
+        </w:rPr>
+        <w:t>)</w:t>
+      </w:r>
+      <w:r>
+        <w:rPr>
+          <w:sz w:val="24"/>
+          <w:lang w:val="el-GR"/>
+        </w:rPr>
+        <w:t>.</w:t>
+      </w:r>
+      <w:r>
+        <w:rPr>
+          <w:sz w:val="24"/>
+          <w:lang w:val="el-GR"/>
+        </w:rPr>
+        <w:t xml:space="preserve"> Αμέσως μετά μπαίνει σε μία for loop για και για κάθε ένα γράμμα της λέξης αρχικά ελέγχει αν το γράμμα είναι στην αλφάβητο και αν δεν είναι επιστρέφει </w:t>
+      </w:r>
+      <w:r>
+        <w:rPr>
+          <w:sz w:val="24"/>
+        </w:rPr>
+        <w:t>False</w:t>
+      </w:r>
+      <w:r>
+        <w:rPr>
+          <w:sz w:val="24"/>
+          <w:lang w:val="el-GR"/>
+        </w:rPr>
+        <w:t xml:space="preserve"> και περιμένει την επόμενη λέξη, αλλιώς καλεί την μέθοδο </w:t>
+      </w:r>
+      <w:r>
+        <w:rPr>
+          <w:sz w:val="24"/>
+        </w:rPr>
+        <w:t>transition</w:t>
+      </w:r>
+      <w:r>
+        <w:rPr>
+          <w:sz w:val="24"/>
+          <w:lang w:val="el-GR"/>
+        </w:rPr>
+        <w:t>_</w:t>
+      </w:r>
+      <w:r>
+        <w:rPr>
+          <w:sz w:val="24"/>
+        </w:rPr>
+        <w:t>to</w:t>
+      </w:r>
+      <w:r>
+        <w:rPr>
+          <w:sz w:val="24"/>
+          <w:lang w:val="el-GR"/>
+        </w:rPr>
+        <w:t>_</w:t>
+      </w:r>
+      <w:r>
+        <w:rPr>
+          <w:sz w:val="24"/>
+        </w:rPr>
+        <w:t>state</w:t>
+      </w:r>
+      <w:r>
+        <w:rPr>
+          <w:sz w:val="24"/>
+          <w:lang w:val="el-GR"/>
+        </w:rPr>
+        <w:t>_</w:t>
+      </w:r>
+      <w:r>
+        <w:rPr>
+          <w:sz w:val="24"/>
+        </w:rPr>
+        <w:t>with</w:t>
+      </w:r>
+      <w:r>
+        <w:rPr>
+          <w:sz w:val="24"/>
+          <w:lang w:val="el-GR"/>
+        </w:rPr>
+        <w:t>_</w:t>
+      </w:r>
+      <w:r>
+        <w:rPr>
+          <w:sz w:val="24"/>
+        </w:rPr>
+        <w:t>input</w:t>
+      </w:r>
+      <w:r>
+        <w:rPr>
+          <w:sz w:val="24"/>
+          <w:lang w:val="el-GR"/>
+        </w:rPr>
+        <w:t>(</w:t>
+      </w:r>
+      <w:proofErr w:type="spellStart"/>
+      <w:r>
+        <w:rPr>
+          <w:sz w:val="24"/>
+        </w:rPr>
+        <w:t>inp</w:t>
+      </w:r>
+      <w:proofErr w:type="spellEnd"/>
+      <w:r>
+        <w:rPr>
+          <w:sz w:val="24"/>
+          <w:lang w:val="el-GR"/>
+        </w:rPr>
+        <w:t xml:space="preserve">) όπου </w:t>
+      </w:r>
+      <w:proofErr w:type="spellStart"/>
+      <w:r>
+        <w:rPr>
+          <w:sz w:val="24"/>
+        </w:rPr>
+        <w:t>inp</w:t>
+      </w:r>
+      <w:proofErr w:type="spellEnd"/>
+      <w:r>
+        <w:rPr>
+          <w:sz w:val="24"/>
+          <w:lang w:val="el-GR"/>
+        </w:rPr>
+        <w:t xml:space="preserve"> το τρέχον γράμμα της λέξης. Τώρα αρχικά δημιουργείται ένα </w:t>
+      </w:r>
+      <w:r>
+        <w:rPr>
+          <w:sz w:val="24"/>
+        </w:rPr>
+        <w:t>set</w:t>
+      </w:r>
+      <w:r>
+        <w:rPr>
+          <w:sz w:val="24"/>
+          <w:lang w:val="el-GR"/>
+        </w:rPr>
+        <w:t xml:space="preserve"> </w:t>
+      </w:r>
+      <w:r>
+        <w:rPr>
+          <w:sz w:val="24"/>
+          <w:lang w:val="el-GR"/>
+        </w:rPr>
+        <w:t xml:space="preserve">που ονομάζεται </w:t>
+      </w:r>
+      <w:r>
+        <w:rPr>
+          <w:sz w:val="24"/>
+        </w:rPr>
+        <w:t>next</w:t>
+      </w:r>
+      <w:r>
+        <w:rPr>
+          <w:sz w:val="24"/>
+          <w:lang w:val="el-GR"/>
+        </w:rPr>
+        <w:t>_</w:t>
+      </w:r>
+      <w:r>
+        <w:rPr>
+          <w:sz w:val="24"/>
+        </w:rPr>
+        <w:t>states</w:t>
+      </w:r>
+      <w:r>
+        <w:rPr>
+          <w:sz w:val="24"/>
+          <w:lang w:val="el-GR"/>
+        </w:rPr>
+        <w:t xml:space="preserve"> και θα περιέχει όλες τις επόμενες καταστάσεις από την τρέχον κατάσταση. Έπειτα υπάρχει μία επανάληψη </w:t>
+      </w:r>
+      <w:r>
+        <w:rPr>
+          <w:sz w:val="24"/>
+        </w:rPr>
+        <w:t>for</w:t>
+      </w:r>
+      <w:r>
+        <w:rPr>
+          <w:sz w:val="24"/>
+          <w:lang w:val="el-GR"/>
+        </w:rPr>
+        <w:t xml:space="preserve"> που επαναλμβάνεται </w:t>
+      </w:r>
+      <w:r>
+        <w:rPr>
+          <w:b/>
+          <w:sz w:val="24"/>
+          <w:lang w:val="el-GR"/>
+        </w:rPr>
+        <w:t>για κάθε</w:t>
+      </w:r>
+      <w:r>
+        <w:rPr>
+          <w:sz w:val="24"/>
+          <w:lang w:val="el-GR"/>
+        </w:rPr>
+        <w:t xml:space="preserve"> κατάσταση που είμαστε στην τωρινή κατάσταση μιας και μιλάμε για μη ντετερμινιστικό αυτόματο</w:t>
+      </w:r>
+      <w:r>
+        <w:rPr>
+          <w:sz w:val="24"/>
+          <w:lang w:val="el-GR"/>
+        </w:rPr>
+        <w:t xml:space="preserve"> και</w:t>
+      </w:r>
+      <w:r>
+        <w:rPr>
+          <w:sz w:val="24"/>
+          <w:lang w:val="el-GR"/>
+        </w:rPr>
+        <w:t xml:space="preserve"> μπορουμε να </w:t>
+      </w:r>
+      <w:r>
+        <w:rPr>
+          <w:sz w:val="24"/>
+          <w:lang w:val="el-GR"/>
+        </w:rPr>
+        <w:t>βρισκόμαστε</w:t>
+      </w:r>
+      <w:r>
+        <w:rPr>
+          <w:sz w:val="24"/>
+          <w:lang w:val="el-GR"/>
+        </w:rPr>
+        <w:t xml:space="preserve"> σε πολλές καταστάσεις την ίδια χρονική στιγμή.</w:t>
+      </w:r>
+      <w:r>
+        <w:rPr>
+          <w:sz w:val="24"/>
+          <w:lang w:val="el-GR"/>
+        </w:rPr>
+        <w:t xml:space="preserve"> Αρχικά δημιουργώ 2 ακόμη </w:t>
+      </w:r>
+      <w:r>
+        <w:rPr>
+          <w:sz w:val="24"/>
+        </w:rPr>
+        <w:t>sets</w:t>
+      </w:r>
+      <w:r>
+        <w:rPr>
+          <w:sz w:val="24"/>
+          <w:lang w:val="el-GR"/>
+        </w:rPr>
+        <w:t xml:space="preserve"> τα οποιά ονομάζω e_closure_states και last_used_set αντίστοιχα και προσθέτω την κατάσταση στο </w:t>
+      </w:r>
+      <w:r>
+        <w:rPr>
+          <w:sz w:val="24"/>
+        </w:rPr>
+        <w:t>set</w:t>
+      </w:r>
+      <w:r>
+        <w:rPr>
+          <w:sz w:val="24"/>
+          <w:lang w:val="el-GR"/>
+        </w:rPr>
+        <w:t xml:space="preserve"> </w:t>
+      </w:r>
+      <w:r>
+        <w:rPr>
+          <w:sz w:val="24"/>
+        </w:rPr>
+        <w:t>e</w:t>
+      </w:r>
+      <w:r>
+        <w:rPr>
+          <w:sz w:val="24"/>
+          <w:lang w:val="el-GR"/>
+        </w:rPr>
+        <w:t>_</w:t>
+      </w:r>
+      <w:r>
+        <w:rPr>
+          <w:sz w:val="24"/>
+        </w:rPr>
+        <w:t>closure</w:t>
+      </w:r>
+      <w:r>
+        <w:rPr>
+          <w:sz w:val="24"/>
+          <w:lang w:val="el-GR"/>
+        </w:rPr>
+        <w:t>_</w:t>
+      </w:r>
+      <w:r>
+        <w:rPr>
+          <w:sz w:val="24"/>
+        </w:rPr>
+        <w:t>states</w:t>
+      </w:r>
+      <w:r>
+        <w:rPr>
+          <w:sz w:val="24"/>
+          <w:lang w:val="el-GR"/>
+        </w:rPr>
+        <w:t xml:space="preserve">. Επίσης υπολογίζω και ένα </w:t>
+      </w:r>
+      <w:r>
+        <w:rPr>
+          <w:sz w:val="24"/>
+        </w:rPr>
+        <w:t>set</w:t>
+      </w:r>
+      <w:r>
+        <w:rPr>
+          <w:sz w:val="24"/>
+          <w:lang w:val="el-GR"/>
+        </w:rPr>
+        <w:t>_</w:t>
+      </w:r>
+      <w:r>
+        <w:rPr>
+          <w:sz w:val="24"/>
+        </w:rPr>
+        <w:t>difference</w:t>
+      </w:r>
+      <w:r>
+        <w:rPr>
+          <w:sz w:val="24"/>
+          <w:lang w:val="el-GR"/>
+        </w:rPr>
+        <w:t xml:space="preserve"> = </w:t>
+      </w:r>
+      <w:r>
+        <w:rPr>
+          <w:sz w:val="24"/>
+        </w:rPr>
+        <w:t>e</w:t>
+      </w:r>
+      <w:r>
+        <w:rPr>
+          <w:sz w:val="24"/>
+          <w:lang w:val="el-GR"/>
+        </w:rPr>
+        <w:t>_</w:t>
+      </w:r>
+      <w:r>
+        <w:rPr>
+          <w:sz w:val="24"/>
+        </w:rPr>
+        <w:t>closure</w:t>
+      </w:r>
+      <w:r>
+        <w:rPr>
+          <w:sz w:val="24"/>
+          <w:lang w:val="el-GR"/>
+        </w:rPr>
+        <w:t>_</w:t>
+      </w:r>
+      <w:r>
+        <w:rPr>
+          <w:sz w:val="24"/>
+        </w:rPr>
+        <w:t>states</w:t>
+      </w:r>
+      <w:r>
+        <w:rPr>
+          <w:sz w:val="24"/>
+          <w:lang w:val="el-GR"/>
+        </w:rPr>
+        <w:t xml:space="preserve"> - </w:t>
+      </w:r>
+      <w:r>
+        <w:rPr>
+          <w:sz w:val="24"/>
+        </w:rPr>
+        <w:t>last</w:t>
+      </w:r>
+      <w:r>
+        <w:rPr>
+          <w:sz w:val="24"/>
+          <w:lang w:val="el-GR"/>
+        </w:rPr>
+        <w:t>_</w:t>
+      </w:r>
+      <w:r>
+        <w:rPr>
+          <w:sz w:val="24"/>
+        </w:rPr>
+        <w:t>used</w:t>
+      </w:r>
+      <w:r>
+        <w:rPr>
+          <w:sz w:val="24"/>
+          <w:lang w:val="el-GR"/>
+        </w:rPr>
+        <w:t>_</w:t>
+      </w:r>
+      <w:r>
+        <w:rPr>
+          <w:sz w:val="24"/>
+        </w:rPr>
+        <w:t>set</w:t>
+      </w:r>
+      <w:r>
+        <w:rPr>
+          <w:sz w:val="24"/>
+          <w:lang w:val="el-GR"/>
+        </w:rPr>
+        <w:t xml:space="preserve"> για εξοικονόμηση χρόνου ώστε να μην ελέγχω τις ίδιες ε-μεταβάσεις σε κάθε επανάληψη. Αμέσως μετά υπάρχει μια while bool(set_difference) που ουσιαστικά επαναλαμβάνεται όσο υπάρχουν στοιχεία στο </w:t>
+      </w:r>
+      <w:r>
+        <w:rPr>
+          <w:sz w:val="24"/>
+        </w:rPr>
+        <w:t>set</w:t>
+      </w:r>
+      <w:r>
+        <w:rPr>
+          <w:sz w:val="24"/>
+          <w:lang w:val="el-GR"/>
+        </w:rPr>
+        <w:t>_</w:t>
+      </w:r>
+      <w:r>
+        <w:rPr>
+          <w:sz w:val="24"/>
+        </w:rPr>
+        <w:t>difference</w:t>
+      </w:r>
+      <w:r>
+        <w:rPr>
+          <w:sz w:val="24"/>
+          <w:lang w:val="el-GR"/>
+        </w:rPr>
+        <w:t xml:space="preserve"> και α</w:t>
+      </w:r>
+      <w:r>
+        <w:rPr>
+          <w:sz w:val="24"/>
+          <w:lang w:val="el-GR"/>
+        </w:rPr>
+        <w:t xml:space="preserve">υτό που κάνει πρακτικά είναι να υπολογίζει το σύνολο </w:t>
+      </w:r>
+      <w:r>
+        <w:rPr>
+          <w:b/>
+          <w:sz w:val="24"/>
+          <w:lang w:val="el-GR"/>
+        </w:rPr>
+        <w:t xml:space="preserve">ΟΛΩΝ </w:t>
+      </w:r>
+      <w:r>
+        <w:rPr>
+          <w:sz w:val="24"/>
+          <w:lang w:val="el-GR"/>
+        </w:rPr>
+        <w:t>των επόμενων καταστάσεων που μπορούμε να βρεθούμε με ε-μεταβάσεις μέχρις ότου δεν υπάρχουν άλλες</w:t>
+      </w:r>
+      <w:r>
+        <w:rPr>
+          <w:sz w:val="24"/>
+          <w:lang w:val="el-GR"/>
+        </w:rPr>
+        <w:t xml:space="preserve"> </w:t>
+      </w:r>
+      <w:r>
+        <w:rPr>
+          <w:sz w:val="24"/>
+          <w:lang w:val="el-GR"/>
+        </w:rPr>
+        <w:t xml:space="preserve">και τις προσθέτει στο σύνολο </w:t>
+      </w:r>
+      <w:r>
+        <w:rPr>
+          <w:sz w:val="24"/>
+        </w:rPr>
+        <w:t>e</w:t>
+      </w:r>
+      <w:r>
+        <w:rPr>
+          <w:sz w:val="24"/>
+          <w:lang w:val="el-GR"/>
+        </w:rPr>
+        <w:t>_</w:t>
+      </w:r>
+      <w:r>
+        <w:rPr>
+          <w:sz w:val="24"/>
+        </w:rPr>
+        <w:t>closure</w:t>
+      </w:r>
+      <w:r>
+        <w:rPr>
+          <w:sz w:val="24"/>
+          <w:lang w:val="el-GR"/>
+        </w:rPr>
+        <w:t>_</w:t>
+      </w:r>
+      <w:r>
+        <w:rPr>
+          <w:sz w:val="24"/>
+        </w:rPr>
+        <w:t>states</w:t>
+      </w:r>
+      <w:r>
+        <w:rPr>
+          <w:sz w:val="24"/>
+          <w:lang w:val="el-GR"/>
+        </w:rPr>
+        <w:t>.</w:t>
+      </w:r>
+      <w:r>
+        <w:rPr>
+          <w:sz w:val="24"/>
+          <w:lang w:val="el-GR"/>
+        </w:rPr>
+        <w:t xml:space="preserve"> </w:t>
+      </w:r>
+      <w:r>
+        <w:rPr>
+          <w:sz w:val="24"/>
+          <w:lang w:val="el-GR"/>
+        </w:rPr>
+        <w:t>Αφού τελειώσει και δεν υπάρχει άλλη ε-μετάβαση υπάρχει</w:t>
+      </w:r>
+      <w:r>
+        <w:rPr>
+          <w:sz w:val="24"/>
+          <w:lang w:val="el-GR"/>
+        </w:rPr>
+        <w:t xml:space="preserve"> μία </w:t>
+      </w:r>
+      <w:r>
+        <w:rPr>
+          <w:sz w:val="24"/>
+        </w:rPr>
+        <w:t>for</w:t>
+      </w:r>
+      <w:r>
+        <w:rPr>
+          <w:sz w:val="24"/>
+          <w:lang w:val="el-GR"/>
+        </w:rPr>
+        <w:t xml:space="preserve"> </w:t>
+      </w:r>
+      <w:r>
+        <w:rPr>
+          <w:sz w:val="24"/>
+        </w:rPr>
+        <w:t>loop</w:t>
+      </w:r>
+      <w:r>
+        <w:rPr>
+          <w:sz w:val="24"/>
+          <w:lang w:val="el-GR"/>
+        </w:rPr>
+        <w:t xml:space="preserve"> η οποία για κάθε κατάσταση που είναι στο </w:t>
+      </w:r>
+      <w:r>
+        <w:rPr>
+          <w:sz w:val="24"/>
+        </w:rPr>
+        <w:t>e</w:t>
+      </w:r>
+      <w:r>
+        <w:rPr>
+          <w:sz w:val="24"/>
+          <w:lang w:val="el-GR"/>
+        </w:rPr>
+        <w:t>_</w:t>
+      </w:r>
+      <w:r>
+        <w:rPr>
+          <w:sz w:val="24"/>
+        </w:rPr>
+        <w:t>closure</w:t>
+      </w:r>
+      <w:r>
+        <w:rPr>
+          <w:sz w:val="24"/>
+          <w:lang w:val="el-GR"/>
+        </w:rPr>
+        <w:t>_</w:t>
+      </w:r>
+      <w:r>
+        <w:rPr>
+          <w:sz w:val="24"/>
+        </w:rPr>
+        <w:t>states</w:t>
+      </w:r>
+      <w:r>
+        <w:rPr>
+          <w:sz w:val="24"/>
+          <w:lang w:val="el-GR"/>
+        </w:rPr>
+        <w:t xml:space="preserve"> ελέγχει αν υπάρχει κάποια μετάβαση σε άλλη κατάσταση με το τρέχον γράμμα (</w:t>
+      </w:r>
+      <w:r>
+        <w:rPr>
+          <w:sz w:val="24"/>
+        </w:rPr>
+        <w:t>input</w:t>
+      </w:r>
+      <w:r>
+        <w:rPr>
+          <w:sz w:val="24"/>
+          <w:lang w:val="el-GR"/>
+        </w:rPr>
+        <w:t>_</w:t>
+      </w:r>
+      <w:r>
+        <w:rPr>
+          <w:sz w:val="24"/>
+        </w:rPr>
+        <w:t>value</w:t>
+      </w:r>
+      <w:r>
+        <w:rPr>
+          <w:sz w:val="24"/>
+          <w:lang w:val="el-GR"/>
+        </w:rPr>
+        <w:t xml:space="preserve">) και την/τις προσθέτει στο σύνολο </w:t>
+      </w:r>
+      <w:r>
+        <w:rPr>
+          <w:sz w:val="24"/>
+        </w:rPr>
+        <w:t>next</w:t>
+      </w:r>
+      <w:r>
+        <w:rPr>
+          <w:sz w:val="24"/>
+          <w:lang w:val="el-GR"/>
+        </w:rPr>
+        <w:t>_</w:t>
+      </w:r>
+      <w:r>
+        <w:rPr>
+          <w:sz w:val="24"/>
+        </w:rPr>
+        <w:t>states</w:t>
+      </w:r>
+      <w:r>
+        <w:rPr>
+          <w:sz w:val="24"/>
+          <w:lang w:val="el-GR"/>
+        </w:rPr>
+        <w:t xml:space="preserve">. </w:t>
+      </w:r>
+      <w:r>
+        <w:rPr>
+          <w:sz w:val="24"/>
+          <w:lang w:val="el-GR"/>
+        </w:rPr>
+        <w:t xml:space="preserve">Τέλος τα προσθέτει στις τρέχον καταστάσεις εκτός αν έχουμε είσοδο την κενή λέξη ‘ ‘ τότε θα προσθέσει τις καταστάσεις που </w:t>
+      </w:r>
+      <w:r>
+        <w:rPr>
+          <w:sz w:val="24"/>
+          <w:lang w:val="el-GR"/>
+        </w:rPr>
+        <w:lastRenderedPageBreak/>
+        <w:t xml:space="preserve">είναι στο σύνολο </w:t>
+      </w:r>
+      <w:r>
+        <w:rPr>
+          <w:sz w:val="24"/>
+        </w:rPr>
+        <w:t>e</w:t>
+      </w:r>
+      <w:r>
+        <w:rPr>
+          <w:sz w:val="24"/>
+          <w:lang w:val="el-GR"/>
+        </w:rPr>
+        <w:t>_</w:t>
+      </w:r>
+      <w:r>
+        <w:rPr>
+          <w:sz w:val="24"/>
+        </w:rPr>
+        <w:t>closure</w:t>
+      </w:r>
+      <w:r>
+        <w:rPr>
+          <w:sz w:val="24"/>
+          <w:lang w:val="el-GR"/>
+        </w:rPr>
+        <w:t>_</w:t>
+      </w:r>
+      <w:r>
+        <w:rPr>
+          <w:sz w:val="24"/>
+        </w:rPr>
+        <w:t>states</w:t>
+      </w:r>
+      <w:r>
+        <w:rPr>
+          <w:sz w:val="24"/>
+          <w:lang w:val="el-GR"/>
+        </w:rPr>
+        <w:t xml:space="preserve"> αφού δεν έχουμε κάποια μετάβαση κάπου άρα αν υπάρχει τελική κατάσταση θα βρίσκεται στο σύνολο των ε-μεταβάσεων. Η παραπάνω διαδικασία επαναλαμβάνεται για όλες τις καταστάσεις των τρέχων καταστάσεων και έπειτα για κάθε γράμμα της λέξης.</w:t>
+      </w:r>
+      <w:r>
+        <w:rPr>
+          <w:sz w:val="24"/>
+          <w:lang w:val="el-GR"/>
+        </w:rPr>
+        <w:t xml:space="preserve"> Αφού έχει διαβαστεί όλη η λέξη και έχει πραγματοιποιηθεί η παραπάνω διαδικασία για όλα τα γράμματα τότε καλούμε την μέθοδο in_accept_state() που απλά ελέγχει αν κάποια από τις τρέχον καταστάσεις ανήκει στις τελικές ώστε να επιστρέψει </w:t>
+      </w:r>
+      <w:r>
+        <w:rPr>
+          <w:sz w:val="24"/>
+        </w:rPr>
+        <w:t>True</w:t>
+      </w:r>
+      <w:r>
+        <w:rPr>
+          <w:sz w:val="24"/>
+          <w:lang w:val="el-GR"/>
+        </w:rPr>
+        <w:t xml:space="preserve"> αλλιώς επιστρέφει </w:t>
+      </w:r>
+      <w:r>
+        <w:rPr>
+          <w:sz w:val="24"/>
+        </w:rPr>
+        <w:t>False</w:t>
+      </w:r>
+      <w:r>
+        <w:rPr>
+          <w:sz w:val="24"/>
+          <w:lang w:val="el-GR"/>
+        </w:rPr>
+        <w:t>.</w:t>
+      </w:r>
+    </w:p>
+    <w:p>
+      <w:pPr>
+        <w:jc w:val="both"/>
+        <w:rPr>
+          <w:sz w:val="24"/>
+          <w:lang w:val="el-GR"/>
+        </w:rPr>
+      </w:pPr>
+    </w:p>
+    <w:p>
+      <w:pPr>
+        <w:jc w:val="center"/>
+        <w:rPr>
+          <w:b/>
+          <w:sz w:val="24"/>
+        </w:rPr>
+      </w:pPr>
+      <w:r>
+        <w:rPr>
+          <w:b/>
+          <w:sz w:val="24"/>
+          <w:lang w:val="el-GR"/>
+        </w:rPr>
+        <w:t xml:space="preserve">Μάριος Μαρίνος </w:t>
+      </w:r>
+      <w:r>
+        <w:rPr>
+          <w:b/>
+          <w:sz w:val="24"/>
+        </w:rPr>
+        <w:t>(Dai17147).</w:t>
       </w:r>
     </w:p>
     <w:sectPr>
@@ -2646,8 +3926,97 @@
       </w:pPr>
     </w:lvl>
   </w:abstractNum>
+  <w:abstractNum w:abstractNumId="1" w15:restartNumberingAfterBreak="0">
+    <w:nsid w:val="190D41B1"/>
+    <w:multiLevelType w:val="hybridMultilevel"/>
+    <w:tmpl w:val="8F0C3854"/>
+    <w:lvl w:ilvl="0" w:tplc="0409001B">
+      <w:start w:val="1"/>
+      <w:numFmt w:val="lowerRoman"/>
+      <w:lvlText w:val="%1."/>
+      <w:lvlJc w:val="right"/>
+      <w:pPr>
+        <w:ind w:left="720" w:hanging="360"/>
+      </w:pPr>
+    </w:lvl>
+    <w:lvl w:ilvl="1" w:tplc="04090019" w:tentative="1">
+      <w:start w:val="1"/>
+      <w:numFmt w:val="lowerLetter"/>
+      <w:lvlText w:val="%2."/>
+      <w:lvlJc w:val="left"/>
+      <w:pPr>
+        <w:ind w:left="1440" w:hanging="360"/>
+      </w:pPr>
+    </w:lvl>
+    <w:lvl w:ilvl="2" w:tplc="0409001B" w:tentative="1">
+      <w:start w:val="1"/>
+      <w:numFmt w:val="lowerRoman"/>
+      <w:lvlText w:val="%3."/>
+      <w:lvlJc w:val="right"/>
+      <w:pPr>
+        <w:ind w:left="2160" w:hanging="180"/>
+      </w:pPr>
+    </w:lvl>
+    <w:lvl w:ilvl="3" w:tplc="0409000F" w:tentative="1">
+      <w:start w:val="1"/>
+      <w:numFmt w:val="decimal"/>
+      <w:lvlText w:val="%4."/>
+      <w:lvlJc w:val="left"/>
+      <w:pPr>
+        <w:ind w:left="2880" w:hanging="360"/>
+      </w:pPr>
+    </w:lvl>
+    <w:lvl w:ilvl="4" w:tplc="04090019" w:tentative="1">
+      <w:start w:val="1"/>
+      <w:numFmt w:val="lowerLetter"/>
+      <w:lvlText w:val="%5."/>
+      <w:lvlJc w:val="left"/>
+      <w:pPr>
+        <w:ind w:left="3600" w:hanging="360"/>
+      </w:pPr>
+    </w:lvl>
+    <w:lvl w:ilvl="5" w:tplc="0409001B" w:tentative="1">
+      <w:start w:val="1"/>
+      <w:numFmt w:val="lowerRoman"/>
+      <w:lvlText w:val="%6."/>
+      <w:lvlJc w:val="right"/>
+      <w:pPr>
+        <w:ind w:left="4320" w:hanging="180"/>
+      </w:pPr>
+    </w:lvl>
+    <w:lvl w:ilvl="6" w:tplc="0409000F" w:tentative="1">
+      <w:start w:val="1"/>
+      <w:numFmt w:val="decimal"/>
+      <w:lvlText w:val="%7."/>
+      <w:lvlJc w:val="left"/>
+      <w:pPr>
+        <w:ind w:left="5040" w:hanging="360"/>
+      </w:pPr>
+    </w:lvl>
+    <w:lvl w:ilvl="7" w:tplc="04090019" w:tentative="1">
+      <w:start w:val="1"/>
+      <w:numFmt w:val="lowerLetter"/>
+      <w:lvlText w:val="%8."/>
+      <w:lvlJc w:val="left"/>
+      <w:pPr>
+        <w:ind w:left="5760" w:hanging="360"/>
+      </w:pPr>
+    </w:lvl>
+    <w:lvl w:ilvl="8" w:tplc="0409001B" w:tentative="1">
+      <w:start w:val="1"/>
+      <w:numFmt w:val="lowerRoman"/>
+      <w:lvlText w:val="%9."/>
+      <w:lvlJc w:val="right"/>
+      <w:pPr>
+        <w:ind w:left="6480" w:hanging="180"/>
+      </w:pPr>
+    </w:lvl>
+  </w:abstractNum>
   <w:num w:numId="1">
     <w:abstractNumId w:val="0"/>
+  </w:num>
+  <w:num w:numId="2">
+    <w:abstractNumId w:val="1"/>
   </w:num>
 </w:numbering>
 </file>
@@ -3067,6 +4436,28 @@
       <w:szCs w:val="32"/>
     </w:rPr>
   </w:style>
+  <w:style w:type="paragraph" w:styleId="Heading2">
+    <w:name w:val="heading 2"/>
+    <w:basedOn w:val="Normal"/>
+    <w:next w:val="Normal"/>
+    <w:link w:val="Heading2Char"/>
+    <w:uiPriority w:val="9"/>
+    <w:unhideWhenUsed/>
+    <w:qFormat/>
+    <w:rsid w:val="00181722"/>
+    <w:pPr>
+      <w:keepNext/>
+      <w:keepLines/>
+      <w:spacing w:before="40" w:after="0"/>
+      <w:outlineLvl w:val="1"/>
+    </w:pPr>
+    <w:rPr>
+      <w:rFonts w:asciiTheme="majorHAnsi" w:eastAsiaTheme="majorEastAsia" w:hAnsiTheme="majorHAnsi" w:cstheme="majorBidi"/>
+      <w:color w:val="2E74B5" w:themeColor="accent1" w:themeShade="BF"/>
+      <w:sz w:val="26"/>
+      <w:szCs w:val="26"/>
+    </w:rPr>
+  </w:style>
   <w:style w:type="character" w:default="1" w:styleId="DefaultParagraphFont">
     <w:name w:val="Default Paragraph Font"/>
     <w:uiPriority w:val="1"/>
@@ -3151,6 +4542,19 @@
       <w:ind w:left="720"/>
       <w:contextualSpacing/>
     </w:pPr>
+  </w:style>
+  <w:style w:type="character" w:customStyle="1" w:styleId="Heading2Char">
+    <w:name w:val="Heading 2 Char"/>
+    <w:basedOn w:val="DefaultParagraphFont"/>
+    <w:link w:val="Heading2"/>
+    <w:uiPriority w:val="9"/>
+    <w:rsid w:val="00181722"/>
+    <w:rPr>
+      <w:rFonts w:asciiTheme="majorHAnsi" w:eastAsiaTheme="majorEastAsia" w:hAnsiTheme="majorHAnsi" w:cstheme="majorBidi"/>
+      <w:color w:val="2E74B5" w:themeColor="accent1" w:themeShade="BF"/>
+      <w:sz w:val="26"/>
+      <w:szCs w:val="26"/>
+    </w:rPr>
   </w:style>
 </w:styles>
 </file>

</xml_diff>